<commit_message>
Aggiornamento teoria base chitarra
Terminato il controllo dei testi della teoria base della chitarra.
</commit_message>
<xml_diff>
--- a/docs/Contenuti/1. Teoria musicale/Livello base/2. Note.docx
+++ b/docs/Contenuti/1. Teoria musicale/Livello base/2. Note.docx
@@ -10,8 +10,6 @@
           <w:szCs w:val="30"/>
         </w:rPr>
       </w:pPr>
-      <w:bookmarkStart w:id="0" w:name="_GoBack"/>
-      <w:bookmarkEnd w:id="0"/>
       <w:r>
         <w:rPr>
           <w:b/>
@@ -450,6 +448,7 @@
     <w:p>
       <w:pPr>
         <w:rPr>
+          <w:i/>
           <w:sz w:val="24"/>
           <w:szCs w:val="24"/>
         </w:rPr>
@@ -469,6 +468,211 @@
         </w:rPr>
         <w:t>gravi, medi o acuti.</w:t>
       </w:r>
+    </w:p>
+    <w:p>
+      <w:pPr>
+        <w:rPr>
+          <w:sz w:val="24"/>
+          <w:szCs w:val="24"/>
+        </w:rPr>
+      </w:pPr>
+    </w:p>
+    <w:p>
+      <w:pPr>
+        <w:rPr>
+          <w:noProof/>
+          <w:sz w:val="24"/>
+          <w:szCs w:val="24"/>
+        </w:rPr>
+      </w:pPr>
+      <w:r>
+        <w:rPr>
+          <w:noProof/>
+          <w:sz w:val="24"/>
+          <w:szCs w:val="24"/>
+        </w:rPr>
+        <w:t xml:space="preserve">È necessario mettere in chiaro </w:t>
+      </w:r>
+      <w:r>
+        <w:rPr>
+          <w:noProof/>
+          <w:sz w:val="24"/>
+          <w:szCs w:val="24"/>
+        </w:rPr>
+        <w:t>la corrispondenza fra la scala musicale di sette note e la corrispondenza internazionale</w:t>
+      </w:r>
+      <w:r>
+        <w:rPr>
+          <w:noProof/>
+          <w:sz w:val="24"/>
+          <w:szCs w:val="24"/>
+        </w:rPr>
+        <w:t xml:space="preserve">. </w:t>
+      </w:r>
+    </w:p>
+    <w:p>
+      <w:pPr>
+        <w:rPr>
+          <w:noProof/>
+          <w:sz w:val="24"/>
+          <w:szCs w:val="24"/>
+        </w:rPr>
+      </w:pPr>
+      <w:r>
+        <w:rPr>
+          <w:noProof/>
+          <w:sz w:val="24"/>
+          <w:szCs w:val="24"/>
+        </w:rPr>
+        <w:t>S</w:t>
+      </w:r>
+      <w:r>
+        <w:rPr>
+          <w:noProof/>
+          <w:sz w:val="24"/>
+          <w:szCs w:val="24"/>
+        </w:rPr>
+        <w:t>i ha:</w:t>
+      </w:r>
+    </w:p>
+    <w:p>
+      <w:pPr>
+        <w:rPr>
+          <w:b/>
+          <w:noProof/>
+          <w:sz w:val="24"/>
+          <w:szCs w:val="24"/>
+        </w:rPr>
+      </w:pPr>
+      <w:r>
+        <w:rPr>
+          <w:noProof/>
+          <w:sz w:val="24"/>
+          <w:szCs w:val="24"/>
+        </w:rPr>
+        <w:t xml:space="preserve">Do – </w:t>
+      </w:r>
+      <w:r>
+        <w:rPr>
+          <w:b/>
+          <w:noProof/>
+          <w:sz w:val="24"/>
+          <w:szCs w:val="24"/>
+        </w:rPr>
+        <w:t xml:space="preserve">C; </w:t>
+      </w:r>
+      <w:r>
+        <w:rPr>
+          <w:noProof/>
+          <w:sz w:val="24"/>
+          <w:szCs w:val="24"/>
+        </w:rPr>
+        <w:t xml:space="preserve">Re – </w:t>
+      </w:r>
+      <w:r>
+        <w:rPr>
+          <w:b/>
+          <w:noProof/>
+          <w:sz w:val="24"/>
+          <w:szCs w:val="24"/>
+        </w:rPr>
+        <w:t xml:space="preserve">D; </w:t>
+      </w:r>
+      <w:r>
+        <w:rPr>
+          <w:noProof/>
+          <w:sz w:val="24"/>
+          <w:szCs w:val="24"/>
+        </w:rPr>
+        <w:t xml:space="preserve">Mi – </w:t>
+      </w:r>
+      <w:r>
+        <w:rPr>
+          <w:b/>
+          <w:noProof/>
+          <w:sz w:val="24"/>
+          <w:szCs w:val="24"/>
+        </w:rPr>
+        <w:t xml:space="preserve">E, </w:t>
+      </w:r>
+      <w:r>
+        <w:rPr>
+          <w:noProof/>
+          <w:sz w:val="24"/>
+          <w:szCs w:val="24"/>
+        </w:rPr>
+        <w:t xml:space="preserve">Fa – </w:t>
+      </w:r>
+      <w:r>
+        <w:rPr>
+          <w:b/>
+          <w:noProof/>
+          <w:sz w:val="24"/>
+          <w:szCs w:val="24"/>
+        </w:rPr>
+        <w:t xml:space="preserve">F; </w:t>
+      </w:r>
+      <w:r>
+        <w:rPr>
+          <w:noProof/>
+          <w:sz w:val="24"/>
+          <w:szCs w:val="24"/>
+        </w:rPr>
+        <w:t xml:space="preserve">Sol – </w:t>
+      </w:r>
+      <w:r>
+        <w:rPr>
+          <w:b/>
+          <w:noProof/>
+          <w:sz w:val="24"/>
+          <w:szCs w:val="24"/>
+        </w:rPr>
+        <w:t xml:space="preserve">G; </w:t>
+      </w:r>
+      <w:r>
+        <w:rPr>
+          <w:noProof/>
+          <w:sz w:val="24"/>
+          <w:szCs w:val="24"/>
+        </w:rPr>
+        <w:t xml:space="preserve">La – </w:t>
+      </w:r>
+      <w:r>
+        <w:rPr>
+          <w:b/>
+          <w:noProof/>
+          <w:sz w:val="24"/>
+          <w:szCs w:val="24"/>
+        </w:rPr>
+        <w:t xml:space="preserve">A; </w:t>
+      </w:r>
+      <w:r>
+        <w:rPr>
+          <w:noProof/>
+          <w:sz w:val="24"/>
+          <w:szCs w:val="24"/>
+        </w:rPr>
+        <w:t xml:space="preserve">Si – </w:t>
+      </w:r>
+      <w:r>
+        <w:rPr>
+          <w:b/>
+          <w:noProof/>
+          <w:sz w:val="24"/>
+          <w:szCs w:val="24"/>
+        </w:rPr>
+        <w:t xml:space="preserve">B </w:t>
+      </w:r>
+      <w:bookmarkStart w:id="0" w:name="_GoBack"/>
+      <w:bookmarkEnd w:id="0"/>
+    </w:p>
+    <w:p>
+      <w:pPr>
+        <w:rPr>
+          <w:sz w:val="24"/>
+          <w:szCs w:val="24"/>
+        </w:rPr>
+      </w:pPr>
     </w:p>
     <w:p>
       <w:pPr>

</xml_diff>